<commit_message>
atividades 31-01 eh mole
</commit_message>
<xml_diff>
--- a/SPRINT 1 - BD/SQL Server Banco de Dados.docx
+++ b/SPRINT 1 - BD/SQL Server Banco de Dados.docx
@@ -2295,6 +2295,212 @@
         </w:rPr>
         <w:t xml:space="preserve"> do tamanho (se for menor ou igual ao máximo), ele irá “eliminar” o tamanho excedente para e economizar memória.</w:t>
       </w:r>
+    </w:p>
+    <w:p>
+      <w:pPr>
+        <w:spacing w:after="0"/>
+        <w:rPr>
+          <w:rFonts w:ascii="Arial" w:hAnsi="Arial" w:cs="Arial"/>
+        </w:rPr>
+      </w:pPr>
+    </w:p>
+    <w:p>
+      <w:pPr>
+        <w:spacing w:after="0"/>
+        <w:jc w:val="center"/>
+        <w:rPr>
+          <w:rFonts w:ascii="Arial" w:hAnsi="Arial" w:cs="Arial"/>
+          <w:b/>
+        </w:rPr>
+      </w:pPr>
+    </w:p>
+    <w:p>
+      <w:pPr>
+        <w:spacing w:after="0"/>
+        <w:jc w:val="center"/>
+        <w:rPr>
+          <w:rFonts w:ascii="Arial" w:hAnsi="Arial" w:cs="Arial"/>
+          <w:b/>
+        </w:rPr>
+      </w:pPr>
+      <w:r>
+        <w:rPr>
+          <w:rFonts w:ascii="Arial" w:hAnsi="Arial" w:cs="Arial"/>
+          <w:b/>
+        </w:rPr>
+        <w:lastRenderedPageBreak/>
+        <w:t>Procedure</w:t>
+      </w:r>
+    </w:p>
+    <w:p>
+      <w:pPr>
+        <w:spacing w:after="0"/>
+        <w:rPr>
+          <w:rFonts w:ascii="Arial" w:hAnsi="Arial" w:cs="Arial"/>
+        </w:rPr>
+      </w:pPr>
+      <w:proofErr w:type="spellStart"/>
+      <w:r>
+        <w:rPr>
+          <w:rFonts w:ascii="Arial" w:hAnsi="Arial" w:cs="Arial"/>
+        </w:rPr>
+        <w:t>Store</w:t>
+      </w:r>
+      <w:proofErr w:type="spellEnd"/>
+      <w:r>
+        <w:rPr>
+          <w:rFonts w:ascii="Arial" w:hAnsi="Arial" w:cs="Arial"/>
+        </w:rPr>
+        <w:t xml:space="preserve"> Procedures (Procedimento Armazenado), funcionam como fossem métodos </w:t>
+      </w:r>
+      <w:proofErr w:type="gramStart"/>
+      <w:r>
+        <w:rPr>
+          <w:rFonts w:ascii="Arial" w:hAnsi="Arial" w:cs="Arial"/>
+        </w:rPr>
+        <w:t>para  armazenar</w:t>
+      </w:r>
+      <w:proofErr w:type="gramEnd"/>
+      <w:r>
+        <w:rPr>
+          <w:rFonts w:ascii="Arial" w:hAnsi="Arial" w:cs="Arial"/>
+        </w:rPr>
+        <w:t xml:space="preserve"> estruturas de códigos repetitivos ao decorrer da aplicação, como buscas (</w:t>
+      </w:r>
+      <w:proofErr w:type="spellStart"/>
+      <w:r>
+        <w:rPr>
+          <w:rFonts w:ascii="Arial" w:hAnsi="Arial" w:cs="Arial"/>
+        </w:rPr>
+        <w:t>select</w:t>
+      </w:r>
+      <w:proofErr w:type="spellEnd"/>
+      <w:r>
+        <w:rPr>
+          <w:rFonts w:ascii="Arial" w:hAnsi="Arial" w:cs="Arial"/>
+        </w:rPr>
+        <w:t>) de alguma entidade específica, etc.</w:t>
+      </w:r>
+    </w:p>
+    <w:p>
+      <w:pPr>
+        <w:spacing w:after="0"/>
+        <w:rPr>
+          <w:rFonts w:ascii="Arial" w:hAnsi="Arial" w:cs="Arial"/>
+        </w:rPr>
+      </w:pPr>
+    </w:p>
+    <w:p>
+      <w:pPr>
+        <w:spacing w:after="0"/>
+        <w:rPr>
+          <w:rFonts w:ascii="Arial" w:hAnsi="Arial" w:cs="Arial"/>
+        </w:rPr>
+      </w:pPr>
+      <w:r>
+        <w:rPr>
+          <w:rFonts w:ascii="Arial" w:hAnsi="Arial" w:cs="Arial"/>
+        </w:rPr>
+        <w:t>Armazena tarefas repetitivas e aceita parâmetros de entrada caso precise.</w:t>
+      </w:r>
+    </w:p>
+    <w:p>
+      <w:pPr>
+        <w:spacing w:after="0"/>
+        <w:rPr>
+          <w:rFonts w:ascii="Arial" w:hAnsi="Arial" w:cs="Arial"/>
+        </w:rPr>
+      </w:pPr>
+    </w:p>
+    <w:p>
+      <w:pPr>
+        <w:spacing w:after="0"/>
+        <w:rPr>
+          <w:rFonts w:ascii="Arial" w:hAnsi="Arial" w:cs="Arial"/>
+          <w:b/>
+        </w:rPr>
+      </w:pPr>
+      <w:r>
+        <w:rPr>
+          <w:rFonts w:ascii="Arial" w:hAnsi="Arial" w:cs="Arial"/>
+          <w:b/>
+        </w:rPr>
+        <w:t>Comandos:</w:t>
+      </w:r>
+    </w:p>
+    <w:p>
+      <w:pPr>
+        <w:spacing w:after="0"/>
+        <w:rPr>
+          <w:rFonts w:ascii="Arial" w:hAnsi="Arial" w:cs="Arial"/>
+        </w:rPr>
+      </w:pPr>
+    </w:p>
+    <w:p>
+      <w:pPr>
+        <w:spacing w:after="0"/>
+        <w:rPr>
+          <w:rFonts w:ascii="Arial" w:hAnsi="Arial" w:cs="Arial"/>
+        </w:rPr>
+      </w:pPr>
+      <w:r>
+        <w:rPr>
+          <w:rFonts w:ascii="Arial" w:hAnsi="Arial" w:cs="Arial"/>
+        </w:rPr>
+        <w:t>-OR: em comandos de consulta (DQL), retorna se encontrado, uma informação OU outra.</w:t>
+      </w:r>
+    </w:p>
+    <w:p>
+      <w:pPr>
+        <w:spacing w:after="0"/>
+        <w:rPr>
+          <w:rFonts w:ascii="Arial" w:hAnsi="Arial" w:cs="Arial"/>
+        </w:rPr>
+      </w:pPr>
+      <w:r>
+        <w:rPr>
+          <w:rFonts w:ascii="Arial" w:hAnsi="Arial" w:cs="Arial"/>
+        </w:rPr>
+        <w:t xml:space="preserve">-LIKE %: (funciona como o </w:t>
+      </w:r>
+      <w:proofErr w:type="spellStart"/>
+      <w:r>
+        <w:rPr>
+          <w:rFonts w:ascii="Arial" w:hAnsi="Arial" w:cs="Arial"/>
+        </w:rPr>
+        <w:t>IndexOf</w:t>
+      </w:r>
+      <w:proofErr w:type="spellEnd"/>
+      <w:r>
+        <w:rPr>
+          <w:rFonts w:ascii="Arial" w:hAnsi="Arial" w:cs="Arial"/>
+        </w:rPr>
+        <w:t xml:space="preserve"> do C#), procura uma informação específica</w:t>
+      </w:r>
+      <w:r>
+        <w:rPr>
+          <w:rFonts w:ascii="Arial" w:hAnsi="Arial" w:cs="Arial"/>
+        </w:rPr>
+        <w:t xml:space="preserve"> na tabela</w:t>
+      </w:r>
+      <w:r>
+        <w:rPr>
+          <w:rFonts w:ascii="Arial" w:hAnsi="Arial" w:cs="Arial"/>
+        </w:rPr>
+        <w:t>, frase, etc</w:t>
+      </w:r>
+      <w:r>
+        <w:rPr>
+          <w:rFonts w:ascii="Arial" w:hAnsi="Arial" w:cs="Arial"/>
+        </w:rPr>
+        <w:t>. Comparação de texto.</w:t>
+      </w:r>
+      <w:r>
+        <w:rPr>
+          <w:rFonts w:ascii="Arial" w:hAnsi="Arial" w:cs="Arial"/>
+        </w:rPr>
+        <w:t xml:space="preserve"> Funciona como filtro.</w:t>
+      </w:r>
       <w:bookmarkStart w:id="0" w:name="_GoBack"/>
       <w:bookmarkEnd w:id="0"/>
     </w:p>
@@ -2309,101 +2515,16 @@
     <w:p>
       <w:pPr>
         <w:spacing w:after="0"/>
-        <w:jc w:val="center"/>
-        <w:rPr>
-          <w:rFonts w:ascii="Arial" w:hAnsi="Arial" w:cs="Arial"/>
-          <w:b/>
-        </w:rPr>
-      </w:pPr>
-    </w:p>
-    <w:p>
-      <w:pPr>
-        <w:spacing w:after="0"/>
-        <w:jc w:val="center"/>
-        <w:rPr>
-          <w:rFonts w:ascii="Arial" w:hAnsi="Arial" w:cs="Arial"/>
-          <w:b/>
-        </w:rPr>
-      </w:pPr>
-      <w:r>
-        <w:rPr>
-          <w:rFonts w:ascii="Arial" w:hAnsi="Arial" w:cs="Arial"/>
-          <w:b/>
-        </w:rPr>
-        <w:lastRenderedPageBreak/>
-        <w:t>Procedure</w:t>
-      </w:r>
-    </w:p>
-    <w:p>
-      <w:pPr>
-        <w:spacing w:after="0"/>
-        <w:rPr>
-          <w:rFonts w:ascii="Arial" w:hAnsi="Arial" w:cs="Arial"/>
-        </w:rPr>
-      </w:pPr>
-      <w:proofErr w:type="spellStart"/>
-      <w:r>
-        <w:rPr>
-          <w:rFonts w:ascii="Arial" w:hAnsi="Arial" w:cs="Arial"/>
-        </w:rPr>
-        <w:t>Store</w:t>
-      </w:r>
-      <w:proofErr w:type="spellEnd"/>
-      <w:r>
-        <w:rPr>
-          <w:rFonts w:ascii="Arial" w:hAnsi="Arial" w:cs="Arial"/>
-        </w:rPr>
-        <w:t xml:space="preserve"> Procedures (Procedimento Armazenado), funcionam como fossem métodos </w:t>
-      </w:r>
-      <w:proofErr w:type="gramStart"/>
-      <w:r>
-        <w:rPr>
-          <w:rFonts w:ascii="Arial" w:hAnsi="Arial" w:cs="Arial"/>
-        </w:rPr>
-        <w:t>para  armazenar</w:t>
-      </w:r>
-      <w:proofErr w:type="gramEnd"/>
-      <w:r>
-        <w:rPr>
-          <w:rFonts w:ascii="Arial" w:hAnsi="Arial" w:cs="Arial"/>
-        </w:rPr>
-        <w:t xml:space="preserve"> estruturas de códigos repetitivos ao decorrer da aplicação, como buscas (</w:t>
-      </w:r>
-      <w:proofErr w:type="spellStart"/>
-      <w:r>
-        <w:rPr>
-          <w:rFonts w:ascii="Arial" w:hAnsi="Arial" w:cs="Arial"/>
-        </w:rPr>
-        <w:t>select</w:t>
-      </w:r>
-      <w:proofErr w:type="spellEnd"/>
-      <w:r>
-        <w:rPr>
-          <w:rFonts w:ascii="Arial" w:hAnsi="Arial" w:cs="Arial"/>
-        </w:rPr>
-        <w:t>) de alguma entidade específica, etc.</w:t>
-      </w:r>
-    </w:p>
-    <w:p>
-      <w:pPr>
-        <w:spacing w:after="0"/>
-        <w:rPr>
-          <w:rFonts w:ascii="Arial" w:hAnsi="Arial" w:cs="Arial"/>
-        </w:rPr>
-      </w:pPr>
-    </w:p>
-    <w:p>
-      <w:pPr>
-        <w:spacing w:after="0"/>
-        <w:rPr>
-          <w:rFonts w:ascii="Arial" w:hAnsi="Arial" w:cs="Arial"/>
-        </w:rPr>
-      </w:pPr>
-      <w:r>
-        <w:rPr>
-          <w:rFonts w:ascii="Arial" w:hAnsi="Arial" w:cs="Arial"/>
-        </w:rPr>
-        <w:t>Armazena tarefas repetitivas e aceita parâmetros de entrada caso precise.</w:t>
+        <w:rPr>
+          <w:rFonts w:ascii="Arial" w:hAnsi="Arial" w:cs="Arial"/>
+          <w:u w:val="single"/>
+        </w:rPr>
+      </w:pPr>
+      <w:r>
+        <w:rPr>
+          <w:rFonts w:ascii="Arial" w:hAnsi="Arial" w:cs="Arial"/>
+        </w:rPr>
+        <w:t>WHERE, ON (Onde, em) funcionam quase da mesma forma.</w:t>
       </w:r>
     </w:p>
     <w:sectPr>

</xml_diff>